<commit_message>
actualizamos que cierre el radar
</commit_message>
<xml_diff>
--- a/pdf_muestra.docx
+++ b/pdf_muestra.docx
@@ -4,58 +4,64 @@
   <w:body>
     <w:p>
       <w:pPr>
+        <w:pStyle w:val="Ttulo1"/>
+        <w:spacing w:after="240"/>
         <w:jc w:val="center"/>
         <w:rPr>
           <w:b/>
           <w:bCs/>
+          <w:sz w:val="32"/>
+          <w:szCs w:val="32"/>
         </w:rPr>
       </w:pPr>
       <w:r>
         <w:rPr>
           <w:b/>
           <w:bCs/>
+          <w:sz w:val="32"/>
+          <w:szCs w:val="32"/>
         </w:rPr>
         <w:t>Documentación de la Aplicación de Análisis de Baloncesto</w:t>
       </w:r>
     </w:p>
     <w:p>
       <w:pPr>
+        <w:pStyle w:val="Ttulo2"/>
+        <w:spacing w:after="120"/>
+        <w:jc w:val="both"/>
         <w:rPr>
           <w:b/>
           <w:bCs/>
+          <w:sz w:val="28"/>
+          <w:szCs w:val="28"/>
         </w:rPr>
       </w:pPr>
       <w:r>
         <w:rPr>
           <w:b/>
           <w:bCs/>
+          <w:sz w:val="28"/>
+          <w:szCs w:val="28"/>
         </w:rPr>
         <w:t>1. Funcionalidades Implementadas</w:t>
       </w:r>
     </w:p>
     <w:p>
-      <w:r>
-        <w:t xml:space="preserve">La aplicación web desarrollada con </w:t>
-      </w:r>
-      <w:proofErr w:type="spellStart"/>
-      <w:r>
-        <w:t>Dash</w:t>
-      </w:r>
-      <w:proofErr w:type="spellEnd"/>
-      <w:r>
-        <w:t xml:space="preserve"> y </w:t>
-      </w:r>
-      <w:proofErr w:type="spellStart"/>
-      <w:r>
-        <w:t>Flask</w:t>
-      </w:r>
-      <w:proofErr w:type="spellEnd"/>
-      <w:r>
-        <w:t xml:space="preserve"> proporciona un conjunto completo de herramientas para el análisis de rendimiento deportivo y seguimiento médico de jugadores de baloncesto. Las funcionalidades clave implementadas incluyen:</w:t>
-      </w:r>
-    </w:p>
-    <w:p>
-      <w:pPr>
+      <w:pPr>
+        <w:jc w:val="both"/>
+      </w:pPr>
+      <w:r>
+        <w:t>La aplicación web desarrollada con Dash y Flask proporciona un conjunto completo de herramientas para el análisis de rendimiento deportivo y seguimiento médico de jugadores de baloncesto. Las funcionalidades clave implementadas incluyen:</w:t>
+      </w:r>
+    </w:p>
+    <w:p>
+      <w:pPr>
+        <w:pStyle w:val="Prrafodelista"/>
+        <w:numPr>
+          <w:ilvl w:val="0"/>
+          <w:numId w:val="1"/>
+        </w:numPr>
+        <w:jc w:val="both"/>
         <w:rPr>
           <w:b/>
           <w:bCs/>
@@ -73,36 +79,39 @@
       <w:pPr>
         <w:pStyle w:val="Prrafodelista"/>
         <w:numPr>
-          <w:ilvl w:val="0"/>
+          <w:ilvl w:val="1"/>
           <w:numId w:val="1"/>
         </w:numPr>
-      </w:pPr>
-      <w:r>
-        <w:t xml:space="preserve">Sistema de </w:t>
-      </w:r>
-      <w:proofErr w:type="spellStart"/>
-      <w:r>
-        <w:t>login</w:t>
-      </w:r>
-      <w:proofErr w:type="spellEnd"/>
-      <w:r>
-        <w:t>/</w:t>
-      </w:r>
-      <w:proofErr w:type="spellStart"/>
-      <w:r>
-        <w:t>logout</w:t>
-      </w:r>
-      <w:proofErr w:type="spellEnd"/>
-      <w:r>
-        <w:t xml:space="preserve"> con </w:t>
-      </w:r>
-      <w:proofErr w:type="spellStart"/>
-      <w:r>
-        <w:t>Flask-Login</w:t>
-      </w:r>
-      <w:proofErr w:type="spellEnd"/>
-      <w:r>
-        <w:t>.</w:t>
+        <w:jc w:val="both"/>
+      </w:pPr>
+      <w:r>
+        <w:t>Sistema de login/logout con Flask-Login.</w:t>
+      </w:r>
+    </w:p>
+    <w:p>
+      <w:pPr>
+        <w:pStyle w:val="Prrafodelista"/>
+        <w:numPr>
+          <w:ilvl w:val="1"/>
+          <w:numId w:val="1"/>
+        </w:numPr>
+        <w:jc w:val="both"/>
+      </w:pPr>
+      <w:r>
+        <w:t>Control de sesión permanente y expiración automática.</w:t>
+      </w:r>
+    </w:p>
+    <w:p>
+      <w:pPr>
+        <w:pStyle w:val="Prrafodelista"/>
+        <w:numPr>
+          <w:ilvl w:val="1"/>
+          <w:numId w:val="1"/>
+        </w:numPr>
+        <w:jc w:val="both"/>
+      </w:pPr>
+      <w:r>
+        <w:t>Restricción de acceso a dashboards para usuarios autenticados.</w:t>
       </w:r>
     </w:p>
     <w:p>
@@ -112,9 +121,122 @@
           <w:ilvl w:val="0"/>
           <w:numId w:val="1"/>
         </w:numPr>
-      </w:pPr>
-      <w:r>
-        <w:t>Control de sesión permanente y expiración automática.</w:t>
+        <w:jc w:val="both"/>
+        <w:rPr>
+          <w:b/>
+          <w:bCs/>
+        </w:rPr>
+      </w:pPr>
+      <w:r>
+        <w:rPr>
+          <w:b/>
+          <w:bCs/>
+        </w:rPr>
+        <w:t>Performance Dashboard</w:t>
+      </w:r>
+    </w:p>
+    <w:p>
+      <w:pPr>
+        <w:pStyle w:val="Prrafodelista"/>
+        <w:numPr>
+          <w:ilvl w:val="1"/>
+          <w:numId w:val="1"/>
+        </w:numPr>
+        <w:jc w:val="both"/>
+      </w:pPr>
+      <w:r>
+        <w:t>Filtros por temporada, equipo, rango de fechas y resultado (victoria/derrota).</w:t>
+      </w:r>
+    </w:p>
+    <w:p>
+      <w:pPr>
+        <w:pStyle w:val="Prrafodelista"/>
+        <w:numPr>
+          <w:ilvl w:val="1"/>
+          <w:numId w:val="1"/>
+        </w:numPr>
+        <w:jc w:val="both"/>
+      </w:pPr>
+      <w:r>
+        <w:t>Cálculo y visualización de:</w:t>
+      </w:r>
+    </w:p>
+    <w:p>
+      <w:pPr>
+        <w:pStyle w:val="Prrafodelista"/>
+        <w:numPr>
+          <w:ilvl w:val="1"/>
+          <w:numId w:val="1"/>
+        </w:numPr>
+        <w:jc w:val="both"/>
+      </w:pPr>
+      <w:r>
+        <w:t>Rating ofensivo y defensivo.</w:t>
+      </w:r>
+    </w:p>
+    <w:p>
+      <w:pPr>
+        <w:pStyle w:val="Prrafodelista"/>
+        <w:numPr>
+          <w:ilvl w:val="1"/>
+          <w:numId w:val="1"/>
+        </w:numPr>
+        <w:jc w:val="both"/>
+      </w:pPr>
+      <w:r>
+        <w:t>Cuatro factores (%eFG, %Rebote Ofensivo, %Pérdidas, FT Rate).</w:t>
+      </w:r>
+    </w:p>
+    <w:p>
+      <w:pPr>
+        <w:pStyle w:val="Prrafodelista"/>
+        <w:numPr>
+          <w:ilvl w:val="1"/>
+          <w:numId w:val="1"/>
+        </w:numPr>
+        <w:jc w:val="both"/>
+      </w:pPr>
+      <w:r>
+        <w:t>Evolución temporal de resultados.</w:t>
+      </w:r>
+    </w:p>
+    <w:p>
+      <w:pPr>
+        <w:pStyle w:val="Prrafodelista"/>
+        <w:numPr>
+          <w:ilvl w:val="1"/>
+          <w:numId w:val="1"/>
+        </w:numPr>
+        <w:jc w:val="both"/>
+      </w:pPr>
+      <w:r>
+        <w:t>Donuts de distribución de posesiones propias y rivales.</w:t>
+      </w:r>
+    </w:p>
+    <w:p>
+      <w:pPr>
+        <w:pStyle w:val="Prrafodelista"/>
+        <w:numPr>
+          <w:ilvl w:val="1"/>
+          <w:numId w:val="1"/>
+        </w:numPr>
+        <w:jc w:val="both"/>
+      </w:pPr>
+      <w:r>
+        <w:t>Gráfico radar de comparativa avanzada entre equipo y rivales.</w:t>
+      </w:r>
+    </w:p>
+    <w:p>
+      <w:pPr>
+        <w:pStyle w:val="Prrafodelista"/>
+        <w:numPr>
+          <w:ilvl w:val="1"/>
+          <w:numId w:val="1"/>
+        </w:numPr>
+        <w:jc w:val="both"/>
+      </w:pPr>
+      <w:r>
+        <w:t>Generación de informe PDF completo personalizado con los datos y gráficas.</w:t>
       </w:r>
     </w:p>
     <w:p>
@@ -124,21 +246,7 @@
           <w:ilvl w:val="0"/>
           <w:numId w:val="1"/>
         </w:numPr>
-      </w:pPr>
-      <w:r>
-        <w:t xml:space="preserve">Restricción de acceso a </w:t>
-      </w:r>
-      <w:proofErr w:type="spellStart"/>
-      <w:r>
-        <w:t>dashboards</w:t>
-      </w:r>
-      <w:proofErr w:type="spellEnd"/>
-      <w:r>
-        <w:t xml:space="preserve"> para usuarios autenticados.</w:t>
-      </w:r>
-    </w:p>
-    <w:p>
-      <w:pPr>
+        <w:jc w:val="both"/>
         <w:rPr>
           <w:b/>
           <w:bCs/>
@@ -149,216 +257,87 @@
           <w:b/>
           <w:bCs/>
         </w:rPr>
-        <w:t xml:space="preserve">Performance </w:t>
-      </w:r>
-      <w:proofErr w:type="spellStart"/>
-      <w:r>
-        <w:rPr>
-          <w:b/>
-          <w:bCs/>
-        </w:rPr>
-        <w:t>Dashboard</w:t>
-      </w:r>
-      <w:proofErr w:type="spellEnd"/>
+        <w:t>Dashboard Médico</w:t>
+      </w:r>
+    </w:p>
+    <w:p>
+      <w:pPr>
+        <w:pStyle w:val="Prrafodelista"/>
+        <w:numPr>
+          <w:ilvl w:val="1"/>
+          <w:numId w:val="1"/>
+        </w:numPr>
+        <w:ind w:left="1276"/>
+        <w:jc w:val="both"/>
+      </w:pPr>
+      <w:r>
+        <w:t>Filtros por temporada, tipo de lesión, equipo, jugador y rango de fechas.</w:t>
+      </w:r>
+    </w:p>
+    <w:p>
+      <w:pPr>
+        <w:pStyle w:val="Prrafodelista"/>
+        <w:numPr>
+          <w:ilvl w:val="1"/>
+          <w:numId w:val="1"/>
+        </w:numPr>
+        <w:ind w:left="1276"/>
+        <w:jc w:val="both"/>
+      </w:pPr>
+      <w:r>
+        <w:t>Gráficos de:</w:t>
+      </w:r>
+    </w:p>
+    <w:p>
+      <w:pPr>
+        <w:pStyle w:val="Prrafodelista"/>
+        <w:numPr>
+          <w:ilvl w:val="1"/>
+          <w:numId w:val="1"/>
+        </w:numPr>
+        <w:ind w:left="1276"/>
+        <w:jc w:val="both"/>
+      </w:pPr>
+      <w:r>
+        <w:t>Cantidad de lesiones por tipo.</w:t>
+      </w:r>
+    </w:p>
+    <w:p>
+      <w:pPr>
+        <w:pStyle w:val="Prrafodelista"/>
+        <w:numPr>
+          <w:ilvl w:val="1"/>
+          <w:numId w:val="1"/>
+        </w:numPr>
+        <w:ind w:left="1276"/>
+        <w:jc w:val="both"/>
+      </w:pPr>
+      <w:r>
+        <w:t>Duración de lesiones.</w:t>
+      </w:r>
+    </w:p>
+    <w:p>
+      <w:pPr>
+        <w:pStyle w:val="Prrafodelista"/>
+        <w:numPr>
+          <w:ilvl w:val="1"/>
+          <w:numId w:val="1"/>
+        </w:numPr>
+        <w:ind w:left="1276"/>
+        <w:jc w:val="both"/>
+      </w:pPr>
+      <w:r>
+        <w:t>Tabla comparativa con información detallada de lesiones (jugador, tipo, cantidad, días de baja).</w:t>
+      </w:r>
     </w:p>
     <w:p>
       <w:pPr>
         <w:pStyle w:val="Prrafodelista"/>
         <w:numPr>
           <w:ilvl w:val="0"/>
-          <w:numId w:val="2"/>
+          <w:numId w:val="1"/>
         </w:numPr>
-      </w:pPr>
-      <w:r>
-        <w:t>Filtros por temporada, equipo, rango de fechas y resultado (victoria/derrota).</w:t>
-      </w:r>
-    </w:p>
-    <w:p>
-      <w:pPr>
-        <w:pStyle w:val="Prrafodelista"/>
-        <w:numPr>
-          <w:ilvl w:val="0"/>
-          <w:numId w:val="2"/>
-        </w:numPr>
-      </w:pPr>
-      <w:r>
-        <w:t>Cálculo y visualización de:</w:t>
-      </w:r>
-    </w:p>
-    <w:p>
-      <w:pPr>
-        <w:pStyle w:val="Prrafodelista"/>
-        <w:numPr>
-          <w:ilvl w:val="1"/>
-          <w:numId w:val="2"/>
-        </w:numPr>
-      </w:pPr>
-      <w:r>
-        <w:t>Rating ofensivo y defensivo.</w:t>
-      </w:r>
-    </w:p>
-    <w:p>
-      <w:pPr>
-        <w:pStyle w:val="Prrafodelista"/>
-        <w:numPr>
-          <w:ilvl w:val="1"/>
-          <w:numId w:val="2"/>
-        </w:numPr>
-      </w:pPr>
-      <w:r>
-        <w:t>Cuatro factores (%</w:t>
-      </w:r>
-      <w:proofErr w:type="spellStart"/>
-      <w:r>
-        <w:t>eFG</w:t>
-      </w:r>
-      <w:proofErr w:type="spellEnd"/>
-      <w:r>
-        <w:t xml:space="preserve">, %Rebote Ofensivo, %Pérdidas, FT </w:t>
-      </w:r>
-      <w:proofErr w:type="spellStart"/>
-      <w:r>
-        <w:t>Rate</w:t>
-      </w:r>
-      <w:proofErr w:type="spellEnd"/>
-      <w:r>
-        <w:t>).</w:t>
-      </w:r>
-    </w:p>
-    <w:p>
-      <w:pPr>
-        <w:pStyle w:val="Prrafodelista"/>
-        <w:numPr>
-          <w:ilvl w:val="1"/>
-          <w:numId w:val="2"/>
-        </w:numPr>
-      </w:pPr>
-      <w:r>
-        <w:t>Evolución temporal de resultados.</w:t>
-      </w:r>
-    </w:p>
-    <w:p>
-      <w:pPr>
-        <w:pStyle w:val="Prrafodelista"/>
-        <w:numPr>
-          <w:ilvl w:val="1"/>
-          <w:numId w:val="2"/>
-        </w:numPr>
-      </w:pPr>
-      <w:r>
-        <w:t>Donuts de distribución de posesiones propias y rivales.</w:t>
-      </w:r>
-    </w:p>
-    <w:p>
-      <w:pPr>
-        <w:pStyle w:val="Prrafodelista"/>
-        <w:numPr>
-          <w:ilvl w:val="1"/>
-          <w:numId w:val="2"/>
-        </w:numPr>
-      </w:pPr>
-      <w:r>
-        <w:t>Gráfico radar de comparativa avanzada entre equipo y rivales.</w:t>
-      </w:r>
-    </w:p>
-    <w:p>
-      <w:pPr>
-        <w:pStyle w:val="Prrafodelista"/>
-        <w:numPr>
-          <w:ilvl w:val="1"/>
-          <w:numId w:val="2"/>
-        </w:numPr>
-      </w:pPr>
-      <w:r>
-        <w:t>Generación de informe PDF completo personalizado con los datos y gráficas.</w:t>
-      </w:r>
-    </w:p>
-    <w:p>
-      <w:pPr>
-        <w:rPr>
-          <w:b/>
-          <w:bCs/>
-        </w:rPr>
-      </w:pPr>
-      <w:proofErr w:type="spellStart"/>
-      <w:r>
-        <w:rPr>
-          <w:b/>
-          <w:bCs/>
-        </w:rPr>
-        <w:t>Dashboard</w:t>
-      </w:r>
-      <w:proofErr w:type="spellEnd"/>
-      <w:r>
-        <w:rPr>
-          <w:b/>
-          <w:bCs/>
-        </w:rPr>
-        <w:t xml:space="preserve"> Médico</w:t>
-      </w:r>
-    </w:p>
-    <w:p>
-      <w:pPr>
-        <w:pStyle w:val="Prrafodelista"/>
-        <w:numPr>
-          <w:ilvl w:val="0"/>
-          <w:numId w:val="3"/>
-        </w:numPr>
-      </w:pPr>
-      <w:r>
-        <w:t>Filtros por temporada, tipo de lesión, equipo, jugador y rango de fechas.</w:t>
-      </w:r>
-    </w:p>
-    <w:p>
-      <w:pPr>
-        <w:pStyle w:val="Prrafodelista"/>
-        <w:numPr>
-          <w:ilvl w:val="0"/>
-          <w:numId w:val="3"/>
-        </w:numPr>
-      </w:pPr>
-      <w:r>
-        <w:t>Gráficos de:</w:t>
-      </w:r>
-    </w:p>
-    <w:p>
-      <w:pPr>
-        <w:pStyle w:val="Prrafodelista"/>
-        <w:numPr>
-          <w:ilvl w:val="1"/>
-          <w:numId w:val="3"/>
-        </w:numPr>
-      </w:pPr>
-      <w:r>
-        <w:t>Cantidad de lesiones por tipo.</w:t>
-      </w:r>
-    </w:p>
-    <w:p>
-      <w:pPr>
-        <w:pStyle w:val="Prrafodelista"/>
-        <w:numPr>
-          <w:ilvl w:val="1"/>
-          <w:numId w:val="3"/>
-        </w:numPr>
-      </w:pPr>
-      <w:r>
-        <w:t>Duración de lesiones.</w:t>
-      </w:r>
-    </w:p>
-    <w:p>
-      <w:pPr>
-        <w:pStyle w:val="Prrafodelista"/>
-        <w:numPr>
-          <w:ilvl w:val="0"/>
-          <w:numId w:val="3"/>
-        </w:numPr>
-      </w:pPr>
-      <w:r>
-        <w:t>Tabla comparativa con información detallada de lesiones (jugador, tipo, cantidad, días de baja).</w:t>
-      </w:r>
-    </w:p>
-    <w:p>
-      <w:pPr>
+        <w:jc w:val="both"/>
         <w:rPr>
           <w:b/>
           <w:bCs/>
@@ -376,29 +355,23 @@
       <w:pPr>
         <w:pStyle w:val="Prrafodelista"/>
         <w:numPr>
-          <w:ilvl w:val="0"/>
-          <w:numId w:val="4"/>
+          <w:ilvl w:val="1"/>
+          <w:numId w:val="1"/>
         </w:numPr>
-      </w:pPr>
-      <w:r>
-        <w:t xml:space="preserve">Sistema de caché con </w:t>
-      </w:r>
-      <w:proofErr w:type="spellStart"/>
-      <w:r>
-        <w:t>Flask-Caching</w:t>
-      </w:r>
-      <w:proofErr w:type="spellEnd"/>
-      <w:r>
-        <w:t xml:space="preserve"> para funciones de carga y procesamiento de datos.</w:t>
+        <w:jc w:val="both"/>
+      </w:pPr>
+      <w:r>
+        <w:t>Sistema de caché con Flask-Caching para funciones de carga y procesamiento de datos.</w:t>
       </w:r>
     </w:p>
     <w:p>
       <w:pPr>
         <w:pStyle w:val="Prrafodelista"/>
         <w:numPr>
-          <w:ilvl w:val="0"/>
-          <w:numId w:val="4"/>
+          <w:ilvl w:val="1"/>
+          <w:numId w:val="1"/>
         </w:numPr>
+        <w:jc w:val="both"/>
       </w:pPr>
       <w:r>
         <w:t>Almacenamiento de datos en base de datos SQLite y archivos CSV.</w:t>
@@ -408,42 +381,43 @@
       <w:pPr>
         <w:pStyle w:val="Prrafodelista"/>
         <w:numPr>
-          <w:ilvl w:val="0"/>
-          <w:numId w:val="4"/>
+          <w:ilvl w:val="1"/>
+          <w:numId w:val="1"/>
         </w:numPr>
-      </w:pPr>
-      <w:r>
-        <w:t xml:space="preserve">Separación modular por </w:t>
-      </w:r>
-      <w:proofErr w:type="spellStart"/>
-      <w:r>
-        <w:t>callbacks</w:t>
-      </w:r>
-      <w:proofErr w:type="spellEnd"/>
-      <w:r>
-        <w:t xml:space="preserve">, </w:t>
-      </w:r>
-      <w:proofErr w:type="spellStart"/>
-      <w:r>
-        <w:t>layouts</w:t>
-      </w:r>
-      <w:proofErr w:type="spellEnd"/>
-      <w:r>
-        <w:t>, componentes, y utilidades.</w:t>
-      </w:r>
-    </w:p>
-    <w:p>
-      <w:pPr>
+        <w:jc w:val="both"/>
+      </w:pPr>
+      <w:r>
+        <w:t>Separación modular por callbacks, layouts, componentes, y utilidades.</w:t>
+      </w:r>
+    </w:p>
+    <w:p>
+      <w:pPr>
+        <w:jc w:val="both"/>
+      </w:pPr>
+      <w:r>
+        <w:br w:type="page"/>
+      </w:r>
+    </w:p>
+    <w:p>
+      <w:pPr>
+        <w:pStyle w:val="Ttulo2"/>
+        <w:spacing w:after="120"/>
+        <w:jc w:val="both"/>
         <w:rPr>
           <w:b/>
           <w:bCs/>
+          <w:sz w:val="28"/>
+          <w:szCs w:val="28"/>
         </w:rPr>
       </w:pPr>
       <w:r>
         <w:rPr>
           <w:b/>
           <w:bCs/>
+          <w:sz w:val="28"/>
+          <w:szCs w:val="28"/>
         </w:rPr>
+        <w:lastRenderedPageBreak/>
         <w:t>2. Desafíos Encontrados y Soluciones</w:t>
       </w:r>
     </w:p>
@@ -461,9 +435,21 @@
         <w:tc>
           <w:tcPr>
             <w:tcW w:w="4247" w:type="dxa"/>
+            <w:shd w:val="clear" w:color="auto" w:fill="95DCF7" w:themeFill="accent4" w:themeFillTint="66"/>
           </w:tcPr>
           <w:p>
+            <w:pPr>
+              <w:jc w:val="both"/>
+              <w:rPr>
+                <w:b/>
+                <w:bCs/>
+              </w:rPr>
+            </w:pPr>
             <w:r>
+              <w:rPr>
+                <w:b/>
+                <w:bCs/>
+              </w:rPr>
               <w:t>Desafío</w:t>
             </w:r>
           </w:p>
@@ -471,9 +457,21 @@
         <w:tc>
           <w:tcPr>
             <w:tcW w:w="4247" w:type="dxa"/>
+            <w:shd w:val="clear" w:color="auto" w:fill="95DCF7" w:themeFill="accent4" w:themeFillTint="66"/>
           </w:tcPr>
           <w:p>
+            <w:pPr>
+              <w:jc w:val="both"/>
+              <w:rPr>
+                <w:b/>
+                <w:bCs/>
+              </w:rPr>
+            </w:pPr>
             <w:r>
+              <w:rPr>
+                <w:b/>
+                <w:bCs/>
+              </w:rPr>
               <w:t>Solución</w:t>
             </w:r>
           </w:p>
@@ -485,14 +483,12 @@
             <w:tcW w:w="4247" w:type="dxa"/>
           </w:tcPr>
           <w:p>
+            <w:pPr>
+              <w:jc w:val="both"/>
+            </w:pPr>
             <w:r>
-              <w:t xml:space="preserve">Generar gráficas en formato imagen para PDF con </w:t>
+              <w:t>Generar gráficas en formato imagen para PDF con Plotly</w:t>
             </w:r>
-            <w:proofErr w:type="spellStart"/>
-            <w:r>
-              <w:t>Plotly</w:t>
-            </w:r>
-            <w:proofErr w:type="spellEnd"/>
           </w:p>
         </w:tc>
         <w:tc>
@@ -500,16 +496,11 @@
             <w:tcW w:w="4247" w:type="dxa"/>
           </w:tcPr>
           <w:p>
+            <w:pPr>
+              <w:jc w:val="both"/>
+            </w:pPr>
             <w:r>
-              <w:t xml:space="preserve">Se optó por usar orca en lugar de </w:t>
-            </w:r>
-            <w:proofErr w:type="spellStart"/>
-            <w:r>
-              <w:t>kaleido</w:t>
-            </w:r>
-            <w:proofErr w:type="spellEnd"/>
-            <w:r>
-              <w:t xml:space="preserve"> por problemas de compatibilidad.</w:t>
+              <w:t>Se optó por usar orca en lugar de kaleido por problemas de compatibilidad.</w:t>
             </w:r>
           </w:p>
         </w:tc>
@@ -520,6 +511,9 @@
             <w:tcW w:w="4247" w:type="dxa"/>
           </w:tcPr>
           <w:p>
+            <w:pPr>
+              <w:jc w:val="both"/>
+            </w:pPr>
             <w:r>
               <w:t>Insertar logos e imágenes de forma centrada en el PDF</w:t>
             </w:r>
@@ -530,6 +524,9 @@
             <w:tcW w:w="4247" w:type="dxa"/>
           </w:tcPr>
           <w:p>
+            <w:pPr>
+              <w:jc w:val="both"/>
+            </w:pPr>
             <w:r>
               <w:t>Se calculó la posición horizontal de forma dinámica para centrar cada imagen.</w:t>
             </w:r>
@@ -542,6 +539,9 @@
             <w:tcW w:w="4247" w:type="dxa"/>
           </w:tcPr>
           <w:p>
+            <w:pPr>
+              <w:jc w:val="both"/>
+            </w:pPr>
             <w:r>
               <w:t>Optimizar tiempos de carga</w:t>
             </w:r>
@@ -552,6 +552,9 @@
             <w:tcW w:w="4247" w:type="dxa"/>
           </w:tcPr>
           <w:p>
+            <w:pPr>
+              <w:jc w:val="both"/>
+            </w:pPr>
             <w:r>
               <w:t>Se usó @cache.memoize(timeout=300) en funciones pesadas como consultas a SQLite o gráficas complejas.</w:t>
             </w:r>
@@ -564,8 +567,10 @@
             <w:tcW w:w="4247" w:type="dxa"/>
           </w:tcPr>
           <w:p>
+            <w:pPr>
+              <w:jc w:val="both"/>
+            </w:pPr>
             <w:r>
-              <w:lastRenderedPageBreak/>
               <w:t>Filtrado complejo de datos médicos por múltiples condiciones</w:t>
             </w:r>
           </w:p>
@@ -575,16 +580,11 @@
             <w:tcW w:w="4247" w:type="dxa"/>
           </w:tcPr>
           <w:p>
+            <w:pPr>
+              <w:jc w:val="both"/>
+            </w:pPr>
             <w:r>
-              <w:t xml:space="preserve">Se aplicó una lógica clara con listas y comprobaciones tipo </w:t>
-            </w:r>
-            <w:proofErr w:type="spellStart"/>
-            <w:r>
-              <w:t>isinstance</w:t>
-            </w:r>
-            <w:proofErr w:type="spellEnd"/>
-            <w:r>
-              <w:t xml:space="preserve"> para asegurar compatibilidad.</w:t>
+              <w:t>Se aplicó una lógica clara con listas y comprobaciones tipo isinstance para asegurar compatibilidad.</w:t>
             </w:r>
           </w:p>
         </w:tc>
@@ -595,6 +595,9 @@
             <w:tcW w:w="4247" w:type="dxa"/>
           </w:tcPr>
           <w:p>
+            <w:pPr>
+              <w:jc w:val="both"/>
+            </w:pPr>
             <w:r>
               <w:t>Control de sesión y redirecciones seguras</w:t>
             </w:r>
@@ -605,33 +608,39 @@
             <w:tcW w:w="4247" w:type="dxa"/>
           </w:tcPr>
           <w:p>
+            <w:pPr>
+              <w:jc w:val="both"/>
+            </w:pPr>
             <w:r>
-              <w:t xml:space="preserve">Se implementó validación en cada render de página para evitar acceso sin </w:t>
-            </w:r>
-            <w:proofErr w:type="spellStart"/>
-            <w:r>
-              <w:t>login</w:t>
-            </w:r>
-            <w:proofErr w:type="spellEnd"/>
-            <w:r>
-              <w:t>.</w:t>
+              <w:t>Se implementó validación en cada render de página para evitar acceso sin login.</w:t>
             </w:r>
           </w:p>
         </w:tc>
       </w:tr>
     </w:tbl>
-    <w:p/>
-    <w:p>
-      <w:pPr>
+    <w:p>
+      <w:pPr>
+        <w:jc w:val="both"/>
+      </w:pPr>
+    </w:p>
+    <w:p>
+      <w:pPr>
+        <w:pStyle w:val="Ttulo2"/>
+        <w:spacing w:after="120"/>
+        <w:jc w:val="both"/>
         <w:rPr>
           <w:b/>
           <w:bCs/>
+          <w:sz w:val="28"/>
+          <w:szCs w:val="28"/>
         </w:rPr>
       </w:pPr>
       <w:r>
         <w:rPr>
           <w:b/>
           <w:bCs/>
+          <w:sz w:val="28"/>
+          <w:szCs w:val="28"/>
         </w:rPr>
         <w:t>3. Decisiones de Diseño</w:t>
       </w:r>
@@ -643,17 +652,17 @@
           <w:ilvl w:val="0"/>
           <w:numId w:val="5"/>
         </w:numPr>
-      </w:pPr>
-      <w:r>
-        <w:t xml:space="preserve">Framework: </w:t>
-      </w:r>
-      <w:proofErr w:type="spellStart"/>
-      <w:r>
-        <w:t>Dash</w:t>
-      </w:r>
-      <w:proofErr w:type="spellEnd"/>
-      <w:r>
-        <w:t xml:space="preserve"> por su integración sencilla con componentes HTML/CSS y su extensión natural con Python.</w:t>
+        <w:jc w:val="both"/>
+      </w:pPr>
+      <w:r>
+        <w:rPr>
+          <w:b/>
+          <w:bCs/>
+        </w:rPr>
+        <w:t>Framework</w:t>
+      </w:r>
+      <w:r>
+        <w:t>: Dash por su integración sencilla con componentes HTML/CSS y su extensión natural con Python.</w:t>
       </w:r>
     </w:p>
     <w:p>
@@ -663,22 +672,17 @@
           <w:ilvl w:val="0"/>
           <w:numId w:val="5"/>
         </w:numPr>
-      </w:pPr>
-      <w:proofErr w:type="spellStart"/>
-      <w:r>
+        <w:jc w:val="both"/>
+      </w:pPr>
+      <w:r>
+        <w:rPr>
+          <w:b/>
+          <w:bCs/>
+        </w:rPr>
         <w:t>Login</w:t>
       </w:r>
-      <w:proofErr w:type="spellEnd"/>
-      <w:r>
-        <w:t xml:space="preserve">: Se implementó con </w:t>
-      </w:r>
-      <w:proofErr w:type="spellStart"/>
-      <w:r>
-        <w:t>Flask</w:t>
-      </w:r>
-      <w:proofErr w:type="spellEnd"/>
-      <w:r>
-        <w:t xml:space="preserve"> en lugar de usar soluciones externas para tener mayor control.</w:t>
+      <w:r>
+        <w:t>: Se implementó con Flask en lugar de usar soluciones externas para tener mayor control.</w:t>
       </w:r>
     </w:p>
     <w:p>
@@ -688,17 +692,17 @@
           <w:ilvl w:val="0"/>
           <w:numId w:val="5"/>
         </w:numPr>
-      </w:pPr>
-      <w:r>
-        <w:t xml:space="preserve">Caché: Se eligió </w:t>
-      </w:r>
-      <w:proofErr w:type="spellStart"/>
-      <w:r>
-        <w:t>filesystem</w:t>
-      </w:r>
-      <w:proofErr w:type="spellEnd"/>
-      <w:r>
-        <w:t xml:space="preserve"> para asegurar persistencia entre ejecuciones locales sin complejidad.</w:t>
+        <w:jc w:val="both"/>
+      </w:pPr>
+      <w:r>
+        <w:rPr>
+          <w:b/>
+          <w:bCs/>
+        </w:rPr>
+        <w:t>Caché</w:t>
+      </w:r>
+      <w:r>
+        <w:t>: Se eligió filesystem para asegurar persistencia entre ejecuciones locales sin complejidad.</w:t>
       </w:r>
     </w:p>
     <w:p>
@@ -708,9 +712,17 @@
           <w:ilvl w:val="0"/>
           <w:numId w:val="5"/>
         </w:numPr>
-      </w:pPr>
-      <w:r>
-        <w:t>Estilo visual: Bootstrap y colores definidos por roles (azules para el equipo, rojos para rivales) para una experiencia intuitiva.</w:t>
+        <w:jc w:val="both"/>
+      </w:pPr>
+      <w:r>
+        <w:rPr>
+          <w:b/>
+          <w:bCs/>
+        </w:rPr>
+        <w:t>Estilo visual</w:t>
+      </w:r>
+      <w:r>
+        <w:t>: Bootstrap y colores definidos por roles (azules para el equipo, rojos para rivales) para una experiencia intuitiva.</w:t>
       </w:r>
     </w:p>
     <w:p>
@@ -720,41 +732,17 @@
           <w:ilvl w:val="0"/>
           <w:numId w:val="5"/>
         </w:numPr>
-      </w:pPr>
-      <w:r>
-        <w:t>Estructura del proyecto: Separación por carpetas lógicas (</w:t>
-      </w:r>
-      <w:proofErr w:type="spellStart"/>
-      <w:r>
-        <w:t>layouts</w:t>
-      </w:r>
-      <w:proofErr w:type="spellEnd"/>
-      <w:r>
-        <w:t xml:space="preserve">, </w:t>
-      </w:r>
-      <w:proofErr w:type="spellStart"/>
-      <w:r>
-        <w:t>callbacks</w:t>
-      </w:r>
-      <w:proofErr w:type="spellEnd"/>
-      <w:r>
-        <w:t xml:space="preserve">, </w:t>
-      </w:r>
-      <w:proofErr w:type="spellStart"/>
-      <w:r>
-        <w:t>components</w:t>
-      </w:r>
-      <w:proofErr w:type="spellEnd"/>
-      <w:r>
-        <w:t xml:space="preserve">, </w:t>
-      </w:r>
-      <w:proofErr w:type="spellStart"/>
-      <w:r>
-        <w:t>utils</w:t>
-      </w:r>
-      <w:proofErr w:type="spellEnd"/>
-      <w:r>
-        <w:t>) para facilitar el mantenimiento.</w:t>
+        <w:jc w:val="both"/>
+      </w:pPr>
+      <w:r>
+        <w:rPr>
+          <w:b/>
+          <w:bCs/>
+        </w:rPr>
+        <w:t>Estructura del proyecto</w:t>
+      </w:r>
+      <w:r>
+        <w:t>: Separación por carpetas lógicas (layouts, callbacks, components, utils) para facilitar el mantenimiento.</w:t>
       </w:r>
     </w:p>
     <w:p>
@@ -764,25 +752,289 @@
           <w:ilvl w:val="0"/>
           <w:numId w:val="5"/>
         </w:numPr>
-      </w:pPr>
-      <w:r>
-        <w:t>Exportación a PDF: Uso de FPDF con personalización completa para el informe: encabezado, pie, tablas y gráficas centradas.</w:t>
-      </w:r>
-    </w:p>
-    <w:p>
-      <w:r>
-        <w:t xml:space="preserve">Este documento resume el funcionamiento técnico y las decisiones clave que sustentan el desarrollo de la app de análisis de baloncesto. Se ha priorizado </w:t>
-      </w:r>
-      <w:proofErr w:type="gramStart"/>
-      <w:r>
-        <w:t>la modularidad</w:t>
-      </w:r>
-      <w:proofErr w:type="gramEnd"/>
-      <w:r>
-        <w:t>, la claridad visual y la eficiencia en la experiencia de usuario.</w:t>
-      </w:r>
-    </w:p>
-    <w:p/>
+        <w:jc w:val="both"/>
+      </w:pPr>
+      <w:r>
+        <w:rPr>
+          <w:b/>
+          <w:bCs/>
+        </w:rPr>
+        <w:t>Exportación a PDF</w:t>
+      </w:r>
+      <w:r>
+        <w:t>: Uso de FPDF con personalización completa para el informe: encabezado, pie, tablas y gráficas centradas.</w:t>
+      </w:r>
+    </w:p>
+    <w:p>
+      <w:pPr>
+        <w:jc w:val="both"/>
+      </w:pPr>
+      <w:r>
+        <w:t>Este documento resume el funcionamiento técnico y las decisiones clave que sustentan el desarrollo de la app de análisis de baloncesto. Se ha priorizado la modularidad, la claridad visual y la eficiencia en la experiencia de usuario.</w:t>
+      </w:r>
+    </w:p>
+    <w:p>
+      <w:pPr>
+        <w:pStyle w:val="Ttulo2"/>
+        <w:spacing w:after="120"/>
+        <w:jc w:val="both"/>
+        <w:rPr>
+          <w:b/>
+          <w:bCs/>
+          <w:sz w:val="28"/>
+          <w:szCs w:val="28"/>
+        </w:rPr>
+      </w:pPr>
+      <w:r>
+        <w:rPr>
+          <w:b/>
+          <w:bCs/>
+          <w:sz w:val="28"/>
+          <w:szCs w:val="28"/>
+        </w:rPr>
+        <w:t>4</w:t>
+      </w:r>
+      <w:r>
+        <w:rPr>
+          <w:b/>
+          <w:bCs/>
+          <w:sz w:val="28"/>
+          <w:szCs w:val="28"/>
+        </w:rPr>
+        <w:t xml:space="preserve">. </w:t>
+      </w:r>
+      <w:r>
+        <w:rPr>
+          <w:b/>
+          <w:bCs/>
+          <w:sz w:val="28"/>
+          <w:szCs w:val="28"/>
+        </w:rPr>
+        <w:t>Muestra gráfica de funcionamiento</w:t>
+      </w:r>
+    </w:p>
+    <w:p>
+      <w:pPr>
+        <w:pStyle w:val="Prrafodelista"/>
+        <w:numPr>
+          <w:ilvl w:val="0"/>
+          <w:numId w:val="8"/>
+        </w:numPr>
+      </w:pPr>
+      <w:r>
+        <w:rPr>
+          <w:b/>
+          <w:bCs/>
+        </w:rPr>
+        <w:t>Página de login:</w:t>
+      </w:r>
+      <w:r>
+        <w:t xml:space="preserve"> En el que se introduce usuario y contraseña para acreditarse.</w:t>
+      </w:r>
+    </w:p>
+    <w:p>
+      <w:pPr>
+        <w:jc w:val="center"/>
+      </w:pPr>
+      <w:r>
+        <w:drawing>
+          <wp:inline distT="0" distB="0" distL="0" distR="0" wp14:anchorId="5E0BA050" wp14:editId="559424B7">
+            <wp:extent cx="4095750" cy="1932766"/>
+            <wp:effectExtent l="0" t="0" r="0" b="0"/>
+            <wp:docPr id="747423956" name="Imagen 1" descr="Interfaz de usuario gráfica, Aplicación&#10;&#10;El contenido generado por IA puede ser incorrecto."/>
+            <wp:cNvGraphicFramePr>
+              <a:graphicFrameLocks xmlns:a="http://schemas.openxmlformats.org/drawingml/2006/main" noChangeAspect="1"/>
+            </wp:cNvGraphicFramePr>
+            <a:graphic xmlns:a="http://schemas.openxmlformats.org/drawingml/2006/main">
+              <a:graphicData uri="http://schemas.openxmlformats.org/drawingml/2006/picture">
+                <pic:pic xmlns:pic="http://schemas.openxmlformats.org/drawingml/2006/picture">
+                  <pic:nvPicPr>
+                    <pic:cNvPr id="747423956" name="Imagen 1" descr="Interfaz de usuario gráfica, Aplicación&#10;&#10;El contenido generado por IA puede ser incorrecto."/>
+                    <pic:cNvPicPr/>
+                  </pic:nvPicPr>
+                  <pic:blipFill>
+                    <a:blip r:embed="rId7"/>
+                    <a:stretch>
+                      <a:fillRect/>
+                    </a:stretch>
+                  </pic:blipFill>
+                  <pic:spPr>
+                    <a:xfrm>
+                      <a:off x="0" y="0"/>
+                      <a:ext cx="4108892" cy="1938967"/>
+                    </a:xfrm>
+                    <a:prstGeom prst="rect">
+                      <a:avLst/>
+                    </a:prstGeom>
+                  </pic:spPr>
+                </pic:pic>
+              </a:graphicData>
+            </a:graphic>
+          </wp:inline>
+        </w:drawing>
+      </w:r>
+    </w:p>
+    <w:p>
+      <w:pPr>
+        <w:pStyle w:val="Prrafodelista"/>
+        <w:numPr>
+          <w:ilvl w:val="0"/>
+          <w:numId w:val="8"/>
+        </w:numPr>
+        <w:jc w:val="both"/>
+      </w:pPr>
+      <w:r>
+        <w:rPr>
+          <w:b/>
+          <w:bCs/>
+        </w:rPr>
+        <w:lastRenderedPageBreak/>
+        <w:t>Página de inicio</w:t>
+      </w:r>
+      <w:r>
+        <w:t>: Página que nos da la bienvenida, nos explica de que va la aplicación y nos da la posibilidad de entrar a las dos pestañas que tenemos: Perfo</w:t>
+      </w:r>
+      <w:r>
+        <w:t>r</w:t>
+      </w:r>
+      <w:r>
+        <w:t>mance y Médico. También se puede observar el menú superior en el que se puede pinchar para volver a inicio, cada una de las pestañas y cerrar sesión.</w:t>
+      </w:r>
+    </w:p>
+    <w:p>
+      <w:r>
+        <w:drawing>
+          <wp:inline distT="0" distB="0" distL="0" distR="0" wp14:anchorId="740AD573" wp14:editId="6280F83A">
+            <wp:extent cx="5400040" cy="2331085"/>
+            <wp:effectExtent l="0" t="0" r="0" b="0"/>
+            <wp:docPr id="1014336857" name="Imagen 1" descr="Interfaz de usuario gráfica, Texto, Aplicación&#10;&#10;El contenido generado por IA puede ser incorrecto."/>
+            <wp:cNvGraphicFramePr>
+              <a:graphicFrameLocks xmlns:a="http://schemas.openxmlformats.org/drawingml/2006/main" noChangeAspect="1"/>
+            </wp:cNvGraphicFramePr>
+            <a:graphic xmlns:a="http://schemas.openxmlformats.org/drawingml/2006/main">
+              <a:graphicData uri="http://schemas.openxmlformats.org/drawingml/2006/picture">
+                <pic:pic xmlns:pic="http://schemas.openxmlformats.org/drawingml/2006/picture">
+                  <pic:nvPicPr>
+                    <pic:cNvPr id="1014336857" name="Imagen 1" descr="Interfaz de usuario gráfica, Texto, Aplicación&#10;&#10;El contenido generado por IA puede ser incorrecto."/>
+                    <pic:cNvPicPr/>
+                  </pic:nvPicPr>
+                  <pic:blipFill>
+                    <a:blip r:embed="rId8"/>
+                    <a:stretch>
+                      <a:fillRect/>
+                    </a:stretch>
+                  </pic:blipFill>
+                  <pic:spPr>
+                    <a:xfrm>
+                      <a:off x="0" y="0"/>
+                      <a:ext cx="5400040" cy="2331085"/>
+                    </a:xfrm>
+                    <a:prstGeom prst="rect">
+                      <a:avLst/>
+                    </a:prstGeom>
+                  </pic:spPr>
+                </pic:pic>
+              </a:graphicData>
+            </a:graphic>
+          </wp:inline>
+        </w:drawing>
+      </w:r>
+    </w:p>
+    <w:p>
+      <w:pPr>
+        <w:pStyle w:val="Prrafodelista"/>
+        <w:numPr>
+          <w:ilvl w:val="0"/>
+          <w:numId w:val="8"/>
+        </w:numPr>
+        <w:jc w:val="both"/>
+      </w:pPr>
+      <w:r>
+        <w:t>Página de performance:</w:t>
+      </w:r>
+      <w:r>
+        <w:t xml:space="preserve"> Página que nos muestra el desempeño de un equipo de baloncesto durante un periodo de tiempo. Tiene filtros de temporada, de equipo, de fechas y de resultado, pudiendo mostrar las métricas de rendimiento y evolución del equipo en ese período o el del equipo solo en las victorias o derrotas. Por defecto están indicadas toda la temporada y todos los partidos tanto victorias como derrotas.</w:t>
+      </w:r>
+    </w:p>
+    <w:p>
+      <w:pPr>
+        <w:ind w:left="708"/>
+        <w:jc w:val="both"/>
+      </w:pPr>
+      <w:r>
+        <w:t xml:space="preserve">Las métricas utilizadas son el Rating Ofensivo (puntos anotados cada 100 posesiones), Rating Defensivo (puntos recibidos por 100 posesiones del rival), tiro de campo efectivo, porcentaje de </w:t>
+      </w:r>
+      <w:r>
+        <w:t>rebote ofensivo, porcentaje de pérdidas y ratio de tiros libres que están consideradas como las variables que mejor pueden representar el desempeño.</w:t>
+      </w:r>
+    </w:p>
+    <w:p>
+      <w:pPr>
+        <w:ind w:left="708"/>
+        <w:jc w:val="both"/>
+      </w:pPr>
+      <w:r>
+        <w:t>Cómo gráficas se muestra la evolución temporal del equipo en la temporada o fechas indicadas, un gráfico donut que indique la distribución de posesiones del equipo, un radar para hacer una comparativa de estadísticas avanzadas entre las métricas del equipo y las que les producen los rivales y otro donut, en este caso que tienen los rivales cuando se enfrentan al equipo seleccionado.</w:t>
+      </w:r>
+    </w:p>
+    <w:p>
+      <w:pPr>
+        <w:jc w:val="both"/>
+      </w:pPr>
+    </w:p>
+    <w:p>
+      <w:pPr>
+        <w:jc w:val="both"/>
+      </w:pPr>
+    </w:p>
+    <w:p>
+      <w:pPr>
+        <w:jc w:val="both"/>
+      </w:pPr>
+    </w:p>
+    <w:p>
+      <w:pPr>
+        <w:jc w:val="both"/>
+      </w:pPr>
+    </w:p>
+    <w:p>
+      <w:pPr>
+        <w:jc w:val="both"/>
+      </w:pPr>
+    </w:p>
+    <w:p>
+      <w:pPr>
+        <w:pStyle w:val="Prrafodelista"/>
+        <w:numPr>
+          <w:ilvl w:val="0"/>
+          <w:numId w:val="8"/>
+        </w:numPr>
+        <w:jc w:val="both"/>
+      </w:pPr>
+      <w:r>
+        <w:t>Página médica:</w:t>
+      </w:r>
+    </w:p>
+    <w:p>
+      <w:pPr>
+        <w:jc w:val="both"/>
+      </w:pPr>
+    </w:p>
+    <w:p>
+      <w:pPr>
+        <w:jc w:val="both"/>
+      </w:pPr>
+    </w:p>
+    <w:p>
+      <w:pPr>
+        <w:jc w:val="both"/>
+      </w:pPr>
+    </w:p>
+    <w:p>
+      <w:pPr>
+        <w:jc w:val="both"/>
+      </w:pPr>
+    </w:p>
     <w:sectPr>
       <w:pgSz w:w="11906" w:h="16838"/>
       <w:pgMar w:top="1417" w:right="1701" w:bottom="1417" w:left="1701" w:header="708" w:footer="708" w:gutter="0"/>
@@ -793,6 +1045,56 @@
 </w:document>
 </file>
 
+<file path=word/endnotes.xml><?xml version="1.0" encoding="utf-8"?>
+<w:endnotes xmlns:wpc="http://schemas.microsoft.com/office/word/2010/wordprocessingCanvas" xmlns:cx="http://schemas.microsoft.com/office/drawing/2014/chartex" xmlns:cx1="http://schemas.microsoft.com/office/drawing/2015/9/8/chartex" xmlns:cx2="http://schemas.microsoft.com/office/drawing/2015/10/21/chartex" xmlns:cx3="http://schemas.microsoft.com/office/drawing/2016/5/9/chartex" xmlns:cx4="http://schemas.microsoft.com/office/drawing/2016/5/10/chartex" xmlns:cx5="http://schemas.microsoft.com/office/drawing/2016/5/11/chartex" xmlns:cx6="http://schemas.microsoft.com/office/drawing/2016/5/12/chartex" xmlns:cx7="http://schemas.microsoft.com/office/drawing/2016/5/13/chartex" xmlns:cx8="http://schemas.microsoft.com/office/drawing/2016/5/14/chartex" xmlns:mc="http://schemas.openxmlformats.org/markup-compatibility/2006" xmlns:aink="http://schemas.microsoft.com/office/drawing/2016/ink" xmlns:am3d="http://schemas.microsoft.com/office/drawing/2017/model3d" xmlns:o="urn:schemas-microsoft-com:office:office" xmlns:oel="http://schemas.microsoft.com/office/2019/extlst" xmlns:r="http://schemas.openxmlformats.org/officeDocument/2006/relationships" xmlns:m="http://schemas.openxmlformats.org/officeDocument/2006/math" xmlns:v="urn:schemas-microsoft-com:vml" xmlns:wp14="http://schemas.microsoft.com/office/word/2010/wordprocessingDrawing" xmlns:wp="http://schemas.openxmlformats.org/drawingml/2006/wordprocessingDrawing" xmlns:w10="urn:schemas-microsoft-com:office:word" xmlns:w="http://schemas.openxmlformats.org/wordprocessingml/2006/main" xmlns:w14="http://schemas.microsoft.com/office/word/2010/wordml" xmlns:w15="http://schemas.microsoft.com/office/word/2012/wordml" xmlns:w16cex="http://schemas.microsoft.com/office/word/2018/wordml/cex" xmlns:w16cid="http://schemas.microsoft.com/office/word/2016/wordml/cid" xmlns:w16="http://schemas.microsoft.com/office/word/2018/wordml" xmlns:w16du="http://schemas.microsoft.com/office/word/2023/wordml/word16du" xmlns:w16sdtdh="http://schemas.microsoft.com/office/word/2020/wordml/sdtdatahash" xmlns:w16sdtfl="http://schemas.microsoft.com/office/word/2024/wordml/sdtformatlock" xmlns:w16se="http://schemas.microsoft.com/office/word/2015/wordml/symex" xmlns:wpg="http://schemas.microsoft.com/office/word/2010/wordprocessingGroup" xmlns:wpi="http://schemas.microsoft.com/office/word/2010/wordprocessingInk" xmlns:wne="http://schemas.microsoft.com/office/word/2006/wordml" xmlns:wps="http://schemas.microsoft.com/office/word/2010/wordprocessingShape" mc:Ignorable="w14 w15 w16se w16cid w16 w16cex w16sdtdh w16sdtfl w16du wp14">
+  <w:endnote w:type="separator" w:id="-1">
+    <w:p>
+      <w:pPr>
+        <w:spacing w:after="0" w:line="240" w:lineRule="auto"/>
+      </w:pPr>
+      <w:r>
+        <w:separator/>
+      </w:r>
+    </w:p>
+  </w:endnote>
+  <w:endnote w:type="continuationSeparator" w:id="0">
+    <w:p>
+      <w:pPr>
+        <w:spacing w:after="0" w:line="240" w:lineRule="auto"/>
+      </w:pPr>
+      <w:r>
+        <w:continuationSeparator/>
+      </w:r>
+    </w:p>
+  </w:endnote>
+</w:endnotes>
+</file>
+
+<file path=word/footnotes.xml><?xml version="1.0" encoding="utf-8"?>
+<w:footnotes xmlns:wpc="http://schemas.microsoft.com/office/word/2010/wordprocessingCanvas" xmlns:cx="http://schemas.microsoft.com/office/drawing/2014/chartex" xmlns:cx1="http://schemas.microsoft.com/office/drawing/2015/9/8/chartex" xmlns:cx2="http://schemas.microsoft.com/office/drawing/2015/10/21/chartex" xmlns:cx3="http://schemas.microsoft.com/office/drawing/2016/5/9/chartex" xmlns:cx4="http://schemas.microsoft.com/office/drawing/2016/5/10/chartex" xmlns:cx5="http://schemas.microsoft.com/office/drawing/2016/5/11/chartex" xmlns:cx6="http://schemas.microsoft.com/office/drawing/2016/5/12/chartex" xmlns:cx7="http://schemas.microsoft.com/office/drawing/2016/5/13/chartex" xmlns:cx8="http://schemas.microsoft.com/office/drawing/2016/5/14/chartex" xmlns:mc="http://schemas.openxmlformats.org/markup-compatibility/2006" xmlns:aink="http://schemas.microsoft.com/office/drawing/2016/ink" xmlns:am3d="http://schemas.microsoft.com/office/drawing/2017/model3d" xmlns:o="urn:schemas-microsoft-com:office:office" xmlns:oel="http://schemas.microsoft.com/office/2019/extlst" xmlns:r="http://schemas.openxmlformats.org/officeDocument/2006/relationships" xmlns:m="http://schemas.openxmlformats.org/officeDocument/2006/math" xmlns:v="urn:schemas-microsoft-com:vml" xmlns:wp14="http://schemas.microsoft.com/office/word/2010/wordprocessingDrawing" xmlns:wp="http://schemas.openxmlformats.org/drawingml/2006/wordprocessingDrawing" xmlns:w10="urn:schemas-microsoft-com:office:word" xmlns:w="http://schemas.openxmlformats.org/wordprocessingml/2006/main" xmlns:w14="http://schemas.microsoft.com/office/word/2010/wordml" xmlns:w15="http://schemas.microsoft.com/office/word/2012/wordml" xmlns:w16cex="http://schemas.microsoft.com/office/word/2018/wordml/cex" xmlns:w16cid="http://schemas.microsoft.com/office/word/2016/wordml/cid" xmlns:w16="http://schemas.microsoft.com/office/word/2018/wordml" xmlns:w16du="http://schemas.microsoft.com/office/word/2023/wordml/word16du" xmlns:w16sdtdh="http://schemas.microsoft.com/office/word/2020/wordml/sdtdatahash" xmlns:w16sdtfl="http://schemas.microsoft.com/office/word/2024/wordml/sdtformatlock" xmlns:w16se="http://schemas.microsoft.com/office/word/2015/wordml/symex" xmlns:wpg="http://schemas.microsoft.com/office/word/2010/wordprocessingGroup" xmlns:wpi="http://schemas.microsoft.com/office/word/2010/wordprocessingInk" xmlns:wne="http://schemas.microsoft.com/office/word/2006/wordml" xmlns:wps="http://schemas.microsoft.com/office/word/2010/wordprocessingShape" mc:Ignorable="w14 w15 w16se w16cid w16 w16cex w16sdtdh w16sdtfl w16du wp14">
+  <w:footnote w:type="separator" w:id="-1">
+    <w:p>
+      <w:pPr>
+        <w:spacing w:after="0" w:line="240" w:lineRule="auto"/>
+      </w:pPr>
+      <w:r>
+        <w:separator/>
+      </w:r>
+    </w:p>
+  </w:footnote>
+  <w:footnote w:type="continuationSeparator" w:id="0">
+    <w:p>
+      <w:pPr>
+        <w:spacing w:after="0" w:line="240" w:lineRule="auto"/>
+      </w:pPr>
+      <w:r>
+        <w:continuationSeparator/>
+      </w:r>
+    </w:p>
+  </w:footnote>
+</w:footnotes>
+</file>
+
 <file path=word/numbering.xml><?xml version="1.0" encoding="utf-8"?>
 <w:numbering xmlns:wpc="http://schemas.microsoft.com/office/word/2010/wordprocessingCanvas" xmlns:cx="http://schemas.microsoft.com/office/drawing/2014/chartex" xmlns:cx1="http://schemas.microsoft.com/office/drawing/2015/9/8/chartex" xmlns:cx2="http://schemas.microsoft.com/office/drawing/2015/10/21/chartex" xmlns:cx3="http://schemas.microsoft.com/office/drawing/2016/5/9/chartex" xmlns:cx4="http://schemas.microsoft.com/office/drawing/2016/5/10/chartex" xmlns:cx5="http://schemas.microsoft.com/office/drawing/2016/5/11/chartex" xmlns:cx6="http://schemas.microsoft.com/office/drawing/2016/5/12/chartex" xmlns:cx7="http://schemas.microsoft.com/office/drawing/2016/5/13/chartex" xmlns:cx8="http://schemas.microsoft.com/office/drawing/2016/5/14/chartex" xmlns:mc="http://schemas.openxmlformats.org/markup-compatibility/2006" xmlns:aink="http://schemas.microsoft.com/office/drawing/2016/ink" xmlns:am3d="http://schemas.microsoft.com/office/drawing/2017/model3d" xmlns:o="urn:schemas-microsoft-com:office:office" xmlns:oel="http://schemas.microsoft.com/office/2019/extlst" xmlns:r="http://schemas.openxmlformats.org/officeDocument/2006/relationships" xmlns:m="http://schemas.openxmlformats.org/officeDocument/2006/math" xmlns:v="urn:schemas-microsoft-com:vml" xmlns:wp14="http://schemas.microsoft.com/office/word/2010/wordprocessingDrawing" xmlns:wp="http://schemas.openxmlformats.org/drawingml/2006/wordprocessingDrawing" xmlns:w10="urn:schemas-microsoft-com:office:word" xmlns:w="http://schemas.openxmlformats.org/wordprocessingml/2006/main" xmlns:w14="http://schemas.microsoft.com/office/word/2010/wordml" xmlns:w15="http://schemas.microsoft.com/office/word/2012/wordml" xmlns:w16cex="http://schemas.microsoft.com/office/word/2018/wordml/cex" xmlns:w16cid="http://schemas.microsoft.com/office/word/2016/wordml/cid" xmlns:w16="http://schemas.microsoft.com/office/word/2018/wordml" xmlns:w16du="http://schemas.microsoft.com/office/word/2023/wordml/word16du" xmlns:w16sdtdh="http://schemas.microsoft.com/office/word/2020/wordml/sdtdatahash" xmlns:w16sdtfl="http://schemas.microsoft.com/office/word/2024/wordml/sdtformatlock" xmlns:w16se="http://schemas.microsoft.com/office/word/2015/wordml/symex" xmlns:wpg="http://schemas.microsoft.com/office/word/2010/wordprocessingGroup" xmlns:wpi="http://schemas.microsoft.com/office/word/2010/wordprocessingInk" xmlns:wne="http://schemas.microsoft.com/office/word/2006/wordml" xmlns:wps="http://schemas.microsoft.com/office/word/2010/wordprocessingShape" mc:Ignorable="w14 w15 w16se w16cid w16 w16cex w16sdtdh w16sdtfl w16du wp14">
   <w:abstractNum w:abstractNumId="0" w15:restartNumberingAfterBreak="0">
@@ -909,6 +1211,119 @@
     </w:lvl>
   </w:abstractNum>
   <w:abstractNum w:abstractNumId="1" w15:restartNumberingAfterBreak="0">
+    <w:nsid w:val="15021CF7"/>
+    <w:multiLevelType w:val="hybridMultilevel"/>
+    <w:tmpl w:val="029A1FDA"/>
+    <w:lvl w:ilvl="0" w:tplc="0C0A0001">
+      <w:start w:val="1"/>
+      <w:numFmt w:val="bullet"/>
+      <w:lvlText w:val=""/>
+      <w:lvlJc w:val="left"/>
+      <w:pPr>
+        <w:ind w:left="720" w:hanging="360"/>
+      </w:pPr>
+      <w:rPr>
+        <w:rFonts w:ascii="Symbol" w:hAnsi="Symbol" w:hint="default"/>
+      </w:rPr>
+    </w:lvl>
+    <w:lvl w:ilvl="1" w:tplc="FFFFFFFF" w:tentative="1">
+      <w:start w:val="1"/>
+      <w:numFmt w:val="bullet"/>
+      <w:lvlText w:val="o"/>
+      <w:lvlJc w:val="left"/>
+      <w:pPr>
+        <w:ind w:left="1440" w:hanging="360"/>
+      </w:pPr>
+      <w:rPr>
+        <w:rFonts w:ascii="Courier New" w:hAnsi="Courier New" w:cs="Courier New" w:hint="default"/>
+      </w:rPr>
+    </w:lvl>
+    <w:lvl w:ilvl="2" w:tplc="FFFFFFFF" w:tentative="1">
+      <w:start w:val="1"/>
+      <w:numFmt w:val="bullet"/>
+      <w:lvlText w:val=""/>
+      <w:lvlJc w:val="left"/>
+      <w:pPr>
+        <w:ind w:left="2160" w:hanging="360"/>
+      </w:pPr>
+      <w:rPr>
+        <w:rFonts w:ascii="Wingdings" w:hAnsi="Wingdings" w:hint="default"/>
+      </w:rPr>
+    </w:lvl>
+    <w:lvl w:ilvl="3" w:tplc="FFFFFFFF" w:tentative="1">
+      <w:start w:val="1"/>
+      <w:numFmt w:val="bullet"/>
+      <w:lvlText w:val=""/>
+      <w:lvlJc w:val="left"/>
+      <w:pPr>
+        <w:ind w:left="2880" w:hanging="360"/>
+      </w:pPr>
+      <w:rPr>
+        <w:rFonts w:ascii="Symbol" w:hAnsi="Symbol" w:hint="default"/>
+      </w:rPr>
+    </w:lvl>
+    <w:lvl w:ilvl="4" w:tplc="FFFFFFFF" w:tentative="1">
+      <w:start w:val="1"/>
+      <w:numFmt w:val="bullet"/>
+      <w:lvlText w:val="o"/>
+      <w:lvlJc w:val="left"/>
+      <w:pPr>
+        <w:ind w:left="3600" w:hanging="360"/>
+      </w:pPr>
+      <w:rPr>
+        <w:rFonts w:ascii="Courier New" w:hAnsi="Courier New" w:cs="Courier New" w:hint="default"/>
+      </w:rPr>
+    </w:lvl>
+    <w:lvl w:ilvl="5" w:tplc="FFFFFFFF" w:tentative="1">
+      <w:start w:val="1"/>
+      <w:numFmt w:val="bullet"/>
+      <w:lvlText w:val=""/>
+      <w:lvlJc w:val="left"/>
+      <w:pPr>
+        <w:ind w:left="4320" w:hanging="360"/>
+      </w:pPr>
+      <w:rPr>
+        <w:rFonts w:ascii="Wingdings" w:hAnsi="Wingdings" w:hint="default"/>
+      </w:rPr>
+    </w:lvl>
+    <w:lvl w:ilvl="6" w:tplc="FFFFFFFF" w:tentative="1">
+      <w:start w:val="1"/>
+      <w:numFmt w:val="bullet"/>
+      <w:lvlText w:val=""/>
+      <w:lvlJc w:val="left"/>
+      <w:pPr>
+        <w:ind w:left="5040" w:hanging="360"/>
+      </w:pPr>
+      <w:rPr>
+        <w:rFonts w:ascii="Symbol" w:hAnsi="Symbol" w:hint="default"/>
+      </w:rPr>
+    </w:lvl>
+    <w:lvl w:ilvl="7" w:tplc="FFFFFFFF" w:tentative="1">
+      <w:start w:val="1"/>
+      <w:numFmt w:val="bullet"/>
+      <w:lvlText w:val="o"/>
+      <w:lvlJc w:val="left"/>
+      <w:pPr>
+        <w:ind w:left="5760" w:hanging="360"/>
+      </w:pPr>
+      <w:rPr>
+        <w:rFonts w:ascii="Courier New" w:hAnsi="Courier New" w:cs="Courier New" w:hint="default"/>
+      </w:rPr>
+    </w:lvl>
+    <w:lvl w:ilvl="8" w:tplc="FFFFFFFF" w:tentative="1">
+      <w:start w:val="1"/>
+      <w:numFmt w:val="bullet"/>
+      <w:lvlText w:val=""/>
+      <w:lvlJc w:val="left"/>
+      <w:pPr>
+        <w:ind w:left="6480" w:hanging="360"/>
+      </w:pPr>
+      <w:rPr>
+        <w:rFonts w:ascii="Wingdings" w:hAnsi="Wingdings" w:hint="default"/>
+      </w:rPr>
+    </w:lvl>
+  </w:abstractNum>
+  <w:abstractNum w:abstractNumId="2" w15:restartNumberingAfterBreak="0">
     <w:nsid w:val="3F7A6E32"/>
     <w:multiLevelType w:val="hybridMultilevel"/>
     <w:tmpl w:val="8398DC6A"/>
@@ -1021,7 +1436,7 @@
       </w:rPr>
     </w:lvl>
   </w:abstractNum>
-  <w:abstractNum w:abstractNumId="2" w15:restartNumberingAfterBreak="0">
+  <w:abstractNum w:abstractNumId="3" w15:restartNumberingAfterBreak="0">
     <w:nsid w:val="40776034"/>
     <w:multiLevelType w:val="hybridMultilevel"/>
     <w:tmpl w:val="CBDE92F6"/>
@@ -1134,7 +1549,7 @@
       </w:rPr>
     </w:lvl>
   </w:abstractNum>
-  <w:abstractNum w:abstractNumId="3" w15:restartNumberingAfterBreak="0">
+  <w:abstractNum w:abstractNumId="4" w15:restartNumberingAfterBreak="0">
     <w:nsid w:val="4D950D34"/>
     <w:multiLevelType w:val="hybridMultilevel"/>
     <w:tmpl w:val="47C6CC3A"/>
@@ -1247,10 +1662,235 @@
       </w:rPr>
     </w:lvl>
   </w:abstractNum>
-  <w:abstractNum w:abstractNumId="4" w15:restartNumberingAfterBreak="0">
+  <w:abstractNum w:abstractNumId="5" w15:restartNumberingAfterBreak="0">
+    <w:nsid w:val="51E760CF"/>
+    <w:multiLevelType w:val="hybridMultilevel"/>
+    <w:tmpl w:val="47FE2B3C"/>
+    <w:lvl w:ilvl="0" w:tplc="0C0A0001">
+      <w:start w:val="1"/>
+      <w:numFmt w:val="bullet"/>
+      <w:lvlText w:val=""/>
+      <w:lvlJc w:val="left"/>
+      <w:pPr>
+        <w:ind w:left="720" w:hanging="360"/>
+      </w:pPr>
+      <w:rPr>
+        <w:rFonts w:ascii="Symbol" w:hAnsi="Symbol" w:hint="default"/>
+      </w:rPr>
+    </w:lvl>
+    <w:lvl w:ilvl="1" w:tplc="0C0A0003" w:tentative="1">
+      <w:start w:val="1"/>
+      <w:numFmt w:val="bullet"/>
+      <w:lvlText w:val="o"/>
+      <w:lvlJc w:val="left"/>
+      <w:pPr>
+        <w:ind w:left="1440" w:hanging="360"/>
+      </w:pPr>
+      <w:rPr>
+        <w:rFonts w:ascii="Courier New" w:hAnsi="Courier New" w:cs="Courier New" w:hint="default"/>
+      </w:rPr>
+    </w:lvl>
+    <w:lvl w:ilvl="2" w:tplc="0C0A0005" w:tentative="1">
+      <w:start w:val="1"/>
+      <w:numFmt w:val="bullet"/>
+      <w:lvlText w:val=""/>
+      <w:lvlJc w:val="left"/>
+      <w:pPr>
+        <w:ind w:left="2160" w:hanging="360"/>
+      </w:pPr>
+      <w:rPr>
+        <w:rFonts w:ascii="Wingdings" w:hAnsi="Wingdings" w:hint="default"/>
+      </w:rPr>
+    </w:lvl>
+    <w:lvl w:ilvl="3" w:tplc="0C0A0001" w:tentative="1">
+      <w:start w:val="1"/>
+      <w:numFmt w:val="bullet"/>
+      <w:lvlText w:val=""/>
+      <w:lvlJc w:val="left"/>
+      <w:pPr>
+        <w:ind w:left="2880" w:hanging="360"/>
+      </w:pPr>
+      <w:rPr>
+        <w:rFonts w:ascii="Symbol" w:hAnsi="Symbol" w:hint="default"/>
+      </w:rPr>
+    </w:lvl>
+    <w:lvl w:ilvl="4" w:tplc="0C0A0003" w:tentative="1">
+      <w:start w:val="1"/>
+      <w:numFmt w:val="bullet"/>
+      <w:lvlText w:val="o"/>
+      <w:lvlJc w:val="left"/>
+      <w:pPr>
+        <w:ind w:left="3600" w:hanging="360"/>
+      </w:pPr>
+      <w:rPr>
+        <w:rFonts w:ascii="Courier New" w:hAnsi="Courier New" w:cs="Courier New" w:hint="default"/>
+      </w:rPr>
+    </w:lvl>
+    <w:lvl w:ilvl="5" w:tplc="0C0A0005" w:tentative="1">
+      <w:start w:val="1"/>
+      <w:numFmt w:val="bullet"/>
+      <w:lvlText w:val=""/>
+      <w:lvlJc w:val="left"/>
+      <w:pPr>
+        <w:ind w:left="4320" w:hanging="360"/>
+      </w:pPr>
+      <w:rPr>
+        <w:rFonts w:ascii="Wingdings" w:hAnsi="Wingdings" w:hint="default"/>
+      </w:rPr>
+    </w:lvl>
+    <w:lvl w:ilvl="6" w:tplc="0C0A0001" w:tentative="1">
+      <w:start w:val="1"/>
+      <w:numFmt w:val="bullet"/>
+      <w:lvlText w:val=""/>
+      <w:lvlJc w:val="left"/>
+      <w:pPr>
+        <w:ind w:left="5040" w:hanging="360"/>
+      </w:pPr>
+      <w:rPr>
+        <w:rFonts w:ascii="Symbol" w:hAnsi="Symbol" w:hint="default"/>
+      </w:rPr>
+    </w:lvl>
+    <w:lvl w:ilvl="7" w:tplc="0C0A0003" w:tentative="1">
+      <w:start w:val="1"/>
+      <w:numFmt w:val="bullet"/>
+      <w:lvlText w:val="o"/>
+      <w:lvlJc w:val="left"/>
+      <w:pPr>
+        <w:ind w:left="5760" w:hanging="360"/>
+      </w:pPr>
+      <w:rPr>
+        <w:rFonts w:ascii="Courier New" w:hAnsi="Courier New" w:cs="Courier New" w:hint="default"/>
+      </w:rPr>
+    </w:lvl>
+    <w:lvl w:ilvl="8" w:tplc="0C0A0005" w:tentative="1">
+      <w:start w:val="1"/>
+      <w:numFmt w:val="bullet"/>
+      <w:lvlText w:val=""/>
+      <w:lvlJc w:val="left"/>
+      <w:pPr>
+        <w:ind w:left="6480" w:hanging="360"/>
+      </w:pPr>
+      <w:rPr>
+        <w:rFonts w:ascii="Wingdings" w:hAnsi="Wingdings" w:hint="default"/>
+      </w:rPr>
+    </w:lvl>
+  </w:abstractNum>
+  <w:abstractNum w:abstractNumId="6" w15:restartNumberingAfterBreak="0">
+    <w:nsid w:val="521B24CD"/>
+    <w:multiLevelType w:val="hybridMultilevel"/>
+    <w:tmpl w:val="6AA47FB0"/>
+    <w:lvl w:ilvl="0" w:tplc="3DD45446">
+      <w:numFmt w:val="bullet"/>
+      <w:lvlText w:val="-"/>
+      <w:lvlJc w:val="left"/>
+      <w:pPr>
+        <w:ind w:left="720" w:hanging="360"/>
+      </w:pPr>
+      <w:rPr>
+        <w:rFonts w:ascii="Aptos" w:eastAsiaTheme="minorHAnsi" w:hAnsi="Aptos" w:cstheme="minorBidi" w:hint="default"/>
+      </w:rPr>
+    </w:lvl>
+    <w:lvl w:ilvl="1" w:tplc="0C0A0003" w:tentative="1">
+      <w:start w:val="1"/>
+      <w:numFmt w:val="bullet"/>
+      <w:lvlText w:val="o"/>
+      <w:lvlJc w:val="left"/>
+      <w:pPr>
+        <w:ind w:left="1440" w:hanging="360"/>
+      </w:pPr>
+      <w:rPr>
+        <w:rFonts w:ascii="Courier New" w:hAnsi="Courier New" w:cs="Courier New" w:hint="default"/>
+      </w:rPr>
+    </w:lvl>
+    <w:lvl w:ilvl="2" w:tplc="0C0A0005" w:tentative="1">
+      <w:start w:val="1"/>
+      <w:numFmt w:val="bullet"/>
+      <w:lvlText w:val=""/>
+      <w:lvlJc w:val="left"/>
+      <w:pPr>
+        <w:ind w:left="2160" w:hanging="360"/>
+      </w:pPr>
+      <w:rPr>
+        <w:rFonts w:ascii="Wingdings" w:hAnsi="Wingdings" w:hint="default"/>
+      </w:rPr>
+    </w:lvl>
+    <w:lvl w:ilvl="3" w:tplc="0C0A0001" w:tentative="1">
+      <w:start w:val="1"/>
+      <w:numFmt w:val="bullet"/>
+      <w:lvlText w:val=""/>
+      <w:lvlJc w:val="left"/>
+      <w:pPr>
+        <w:ind w:left="2880" w:hanging="360"/>
+      </w:pPr>
+      <w:rPr>
+        <w:rFonts w:ascii="Symbol" w:hAnsi="Symbol" w:hint="default"/>
+      </w:rPr>
+    </w:lvl>
+    <w:lvl w:ilvl="4" w:tplc="0C0A0003" w:tentative="1">
+      <w:start w:val="1"/>
+      <w:numFmt w:val="bullet"/>
+      <w:lvlText w:val="o"/>
+      <w:lvlJc w:val="left"/>
+      <w:pPr>
+        <w:ind w:left="3600" w:hanging="360"/>
+      </w:pPr>
+      <w:rPr>
+        <w:rFonts w:ascii="Courier New" w:hAnsi="Courier New" w:cs="Courier New" w:hint="default"/>
+      </w:rPr>
+    </w:lvl>
+    <w:lvl w:ilvl="5" w:tplc="0C0A0005" w:tentative="1">
+      <w:start w:val="1"/>
+      <w:numFmt w:val="bullet"/>
+      <w:lvlText w:val=""/>
+      <w:lvlJc w:val="left"/>
+      <w:pPr>
+        <w:ind w:left="4320" w:hanging="360"/>
+      </w:pPr>
+      <w:rPr>
+        <w:rFonts w:ascii="Wingdings" w:hAnsi="Wingdings" w:hint="default"/>
+      </w:rPr>
+    </w:lvl>
+    <w:lvl w:ilvl="6" w:tplc="0C0A0001" w:tentative="1">
+      <w:start w:val="1"/>
+      <w:numFmt w:val="bullet"/>
+      <w:lvlText w:val=""/>
+      <w:lvlJc w:val="left"/>
+      <w:pPr>
+        <w:ind w:left="5040" w:hanging="360"/>
+      </w:pPr>
+      <w:rPr>
+        <w:rFonts w:ascii="Symbol" w:hAnsi="Symbol" w:hint="default"/>
+      </w:rPr>
+    </w:lvl>
+    <w:lvl w:ilvl="7" w:tplc="0C0A0003" w:tentative="1">
+      <w:start w:val="1"/>
+      <w:numFmt w:val="bullet"/>
+      <w:lvlText w:val="o"/>
+      <w:lvlJc w:val="left"/>
+      <w:pPr>
+        <w:ind w:left="5760" w:hanging="360"/>
+      </w:pPr>
+      <w:rPr>
+        <w:rFonts w:ascii="Courier New" w:hAnsi="Courier New" w:cs="Courier New" w:hint="default"/>
+      </w:rPr>
+    </w:lvl>
+    <w:lvl w:ilvl="8" w:tplc="0C0A0005" w:tentative="1">
+      <w:start w:val="1"/>
+      <w:numFmt w:val="bullet"/>
+      <w:lvlText w:val=""/>
+      <w:lvlJc w:val="left"/>
+      <w:pPr>
+        <w:ind w:left="6480" w:hanging="360"/>
+      </w:pPr>
+      <w:rPr>
+        <w:rFonts w:ascii="Wingdings" w:hAnsi="Wingdings" w:hint="default"/>
+      </w:rPr>
+    </w:lvl>
+  </w:abstractNum>
+  <w:abstractNum w:abstractNumId="7" w15:restartNumberingAfterBreak="0">
     <w:nsid w:val="79842102"/>
     <w:multiLevelType w:val="hybridMultilevel"/>
-    <w:tmpl w:val="0AE65A8C"/>
+    <w:tmpl w:val="EF7E576A"/>
     <w:lvl w:ilvl="0" w:tplc="0C0A0001">
       <w:start w:val="1"/>
       <w:numFmt w:val="bullet"/>
@@ -1263,7 +1903,7 @@
         <w:rFonts w:ascii="Symbol" w:hAnsi="Symbol" w:hint="default"/>
       </w:rPr>
     </w:lvl>
-    <w:lvl w:ilvl="1" w:tplc="0C0A0003" w:tentative="1">
+    <w:lvl w:ilvl="1" w:tplc="0C0A0003">
       <w:start w:val="1"/>
       <w:numFmt w:val="bullet"/>
       <w:lvlText w:val="o"/>
@@ -1361,19 +2001,28 @@
     </w:lvl>
   </w:abstractNum>
   <w:num w:numId="1" w16cid:durableId="1890922671">
-    <w:abstractNumId w:val="4"/>
+    <w:abstractNumId w:val="7"/>
   </w:num>
   <w:num w:numId="2" w16cid:durableId="506754791">
-    <w:abstractNumId w:val="2"/>
+    <w:abstractNumId w:val="3"/>
   </w:num>
   <w:num w:numId="3" w16cid:durableId="1161389569">
     <w:abstractNumId w:val="0"/>
   </w:num>
   <w:num w:numId="4" w16cid:durableId="2054696827">
-    <w:abstractNumId w:val="1"/>
+    <w:abstractNumId w:val="2"/>
   </w:num>
   <w:num w:numId="5" w16cid:durableId="1539927028">
-    <w:abstractNumId w:val="3"/>
+    <w:abstractNumId w:val="4"/>
+  </w:num>
+  <w:num w:numId="6" w16cid:durableId="2067559350">
+    <w:abstractNumId w:val="5"/>
+  </w:num>
+  <w:num w:numId="7" w16cid:durableId="273634073">
+    <w:abstractNumId w:val="6"/>
+  </w:num>
+  <w:num w:numId="8" w16cid:durableId="1429228842">
+    <w:abstractNumId w:val="1"/>
   </w:num>
 </w:numbering>
 </file>
@@ -1806,7 +2455,6 @@
     <w:next w:val="Normal"/>
     <w:link w:val="Ttulo2Car"/>
     <w:uiPriority w:val="9"/>
-    <w:semiHidden/>
     <w:unhideWhenUsed/>
     <w:qFormat/>
     <w:rsid w:val="007E516D"/>
@@ -2023,7 +2671,6 @@
     <w:basedOn w:val="Fuentedeprrafopredeter"/>
     <w:link w:val="Ttulo2"/>
     <w:uiPriority w:val="9"/>
-    <w:semiHidden/>
     <w:rsid w:val="007E516D"/>
     <w:rPr>
       <w:rFonts w:asciiTheme="majorHAnsi" w:eastAsiaTheme="majorEastAsia" w:hAnsiTheme="majorHAnsi" w:cstheme="majorBidi"/>
@@ -2313,6 +2960,50 @@
         <w:insideV w:val="single" w:sz="4" w:space="0" w:color="auto"/>
       </w:tblBorders>
     </w:tblPr>
+  </w:style>
+  <w:style w:type="paragraph" w:styleId="Encabezado">
+    <w:name w:val="header"/>
+    <w:basedOn w:val="Normal"/>
+    <w:link w:val="EncabezadoCar"/>
+    <w:uiPriority w:val="99"/>
+    <w:unhideWhenUsed/>
+    <w:rsid w:val="00EB479C"/>
+    <w:pPr>
+      <w:tabs>
+        <w:tab w:val="center" w:pos="4252"/>
+        <w:tab w:val="right" w:pos="8504"/>
+      </w:tabs>
+      <w:spacing w:after="0" w:line="240" w:lineRule="auto"/>
+    </w:pPr>
+  </w:style>
+  <w:style w:type="character" w:customStyle="1" w:styleId="EncabezadoCar">
+    <w:name w:val="Encabezado Car"/>
+    <w:basedOn w:val="Fuentedeprrafopredeter"/>
+    <w:link w:val="Encabezado"/>
+    <w:uiPriority w:val="99"/>
+    <w:rsid w:val="00EB479C"/>
+  </w:style>
+  <w:style w:type="paragraph" w:styleId="Piedepgina">
+    <w:name w:val="footer"/>
+    <w:basedOn w:val="Normal"/>
+    <w:link w:val="PiedepginaCar"/>
+    <w:uiPriority w:val="99"/>
+    <w:unhideWhenUsed/>
+    <w:rsid w:val="00EB479C"/>
+    <w:pPr>
+      <w:tabs>
+        <w:tab w:val="center" w:pos="4252"/>
+        <w:tab w:val="right" w:pos="8504"/>
+      </w:tabs>
+      <w:spacing w:after="0" w:line="240" w:lineRule="auto"/>
+    </w:pPr>
+  </w:style>
+  <w:style w:type="character" w:customStyle="1" w:styleId="PiedepginaCar">
+    <w:name w:val="Pie de página Car"/>
+    <w:basedOn w:val="Fuentedeprrafopredeter"/>
+    <w:link w:val="Piedepgina"/>
+    <w:uiPriority w:val="99"/>
+    <w:rsid w:val="00EB479C"/>
   </w:style>
 </w:styles>
 </file>

</xml_diff>